<commit_message>
#1 Change Request: Enhancement in Vending Machine
</commit_message>
<xml_diff>
--- a/Change-Request/ChangeRequest_Ticket_1_Enhancement_v1.0.docx
+++ b/Change-Request/ChangeRequest_Ticket_1_Enhancement_v1.0.docx
@@ -1318,8 +1318,6 @@
                 <w:sz w:val="16"/>
               </w:rPr>
             </w:pPr>
-            <w:bookmarkStart w:id="0" w:name="_GoBack"/>
-            <w:bookmarkEnd w:id="0"/>
           </w:p>
           <w:p>
             <w:pPr>
@@ -1499,7 +1497,49 @@
                 <w:sz w:val="16"/>
               </w:rPr>
               <w:tab/>
-              <w:t>______/______/______</w:t>
+              <w:t>_</w:t>
+            </w:r>
+            <w:r>
+              <w:rPr>
+                <w:rFonts w:ascii="Arial" w:hAnsi="Arial"/>
+                <w:sz w:val="16"/>
+              </w:rPr>
+              <w:t>17</w:t>
+            </w:r>
+            <w:r>
+              <w:rPr>
+                <w:rFonts w:ascii="Arial" w:hAnsi="Arial"/>
+                <w:sz w:val="16"/>
+              </w:rPr>
+              <w:t>___/__</w:t>
+            </w:r>
+            <w:r>
+              <w:rPr>
+                <w:rFonts w:ascii="Arial" w:hAnsi="Arial"/>
+                <w:sz w:val="16"/>
+              </w:rPr>
+              <w:t>09</w:t>
+            </w:r>
+            <w:r>
+              <w:rPr>
+                <w:rFonts w:ascii="Arial" w:hAnsi="Arial"/>
+                <w:sz w:val="16"/>
+              </w:rPr>
+              <w:t>__/_</w:t>
+            </w:r>
+            <w:r>
+              <w:rPr>
+                <w:rFonts w:ascii="Arial" w:hAnsi="Arial"/>
+                <w:sz w:val="16"/>
+              </w:rPr>
+              <w:t>2015</w:t>
+            </w:r>
+            <w:r>
+              <w:rPr>
+                <w:rFonts w:ascii="Arial" w:hAnsi="Arial"/>
+                <w:sz w:val="16"/>
+              </w:rPr>
+              <w:t>_</w:t>
             </w:r>
             <w:r>
               <w:rPr>
@@ -1590,7 +1630,27 @@
                 <w:sz w:val="16"/>
               </w:rPr>
               <w:tab/>
-              <w:t>______/______/______</w:t>
+            </w:r>
+            <w:r>
+              <w:rPr>
+                <w:rFonts w:ascii="Arial" w:hAnsi="Arial"/>
+                <w:sz w:val="16"/>
+              </w:rPr>
+              <w:t>_</w:t>
+            </w:r>
+            <w:r>
+              <w:rPr>
+                <w:rFonts w:ascii="Arial" w:hAnsi="Arial"/>
+                <w:sz w:val="16"/>
+              </w:rPr>
+              <w:t>17</w:t>
+            </w:r>
+            <w:r>
+              <w:rPr>
+                <w:rFonts w:ascii="Arial" w:hAnsi="Arial"/>
+                <w:sz w:val="16"/>
+              </w:rPr>
+              <w:t>___/__09__/_2015_</w:t>
             </w:r>
             <w:r>
               <w:rPr>
@@ -1675,7 +1735,27 @@
                 <w:sz w:val="16"/>
               </w:rPr>
               <w:tab/>
-              <w:t>______/______/______</w:t>
+            </w:r>
+            <w:r>
+              <w:rPr>
+                <w:rFonts w:ascii="Arial" w:hAnsi="Arial"/>
+                <w:sz w:val="16"/>
+              </w:rPr>
+              <w:t>_</w:t>
+            </w:r>
+            <w:r>
+              <w:rPr>
+                <w:rFonts w:ascii="Arial" w:hAnsi="Arial"/>
+                <w:sz w:val="16"/>
+              </w:rPr>
+              <w:t>18</w:t>
+            </w:r>
+            <w:r>
+              <w:rPr>
+                <w:rFonts w:ascii="Arial" w:hAnsi="Arial"/>
+                <w:sz w:val="16"/>
+              </w:rPr>
+              <w:t>___/__09__/_2015_</w:t>
             </w:r>
             <w:r>
               <w:rPr>
@@ -1758,31 +1838,42 @@
                 <w:sz w:val="16"/>
               </w:rPr>
               <w:tab/>
-              <w:t>______/______/______</w:t>
-            </w:r>
-            <w:r>
-              <w:rPr>
-                <w:rFonts w:ascii="Arial" w:hAnsi="Arial"/>
-                <w:sz w:val="16"/>
-              </w:rPr>
-              <w:tab/>
-            </w:r>
-            <w:r>
-              <w:rPr>
-                <w:rFonts w:ascii="Arial" w:hAnsi="Arial"/>
-                <w:sz w:val="16"/>
-              </w:rPr>
-              <w:t xml:space="preserve">Huang </w:t>
-            </w:r>
-            <w:proofErr w:type="spellStart"/>
-            <w:r>
-              <w:rPr>
-                <w:rFonts w:ascii="Arial" w:hAnsi="Arial"/>
-                <w:sz w:val="16"/>
-              </w:rPr>
-              <w:t>Cun</w:t>
-            </w:r>
-            <w:proofErr w:type="spellEnd"/>
+            </w:r>
+            <w:r>
+              <w:rPr>
+                <w:rFonts w:ascii="Arial" w:hAnsi="Arial"/>
+                <w:sz w:val="16"/>
+              </w:rPr>
+              <w:t>_</w:t>
+            </w:r>
+            <w:r>
+              <w:rPr>
+                <w:rFonts w:ascii="Arial" w:hAnsi="Arial"/>
+                <w:sz w:val="16"/>
+              </w:rPr>
+              <w:t>18</w:t>
+            </w:r>
+            <w:r>
+              <w:rPr>
+                <w:rFonts w:ascii="Arial" w:hAnsi="Arial"/>
+                <w:sz w:val="16"/>
+              </w:rPr>
+              <w:t>___/__09__/_2015_</w:t>
+            </w:r>
+            <w:r>
+              <w:rPr>
+                <w:rFonts w:ascii="Arial" w:hAnsi="Arial"/>
+                <w:sz w:val="16"/>
+              </w:rPr>
+              <w:tab/>
+            </w:r>
+            <w:r>
+              <w:rPr>
+                <w:rFonts w:ascii="Arial" w:hAnsi="Arial"/>
+                <w:sz w:val="16"/>
+              </w:rPr>
+              <w:t>Yang Min</w:t>
+            </w:r>
           </w:p>
           <w:p>
             <w:pPr>
@@ -1822,31 +1913,42 @@
                 <w:sz w:val="16"/>
               </w:rPr>
               <w:tab/>
-              <w:t>______/______/______</w:t>
-            </w:r>
-            <w:r>
-              <w:rPr>
-                <w:rFonts w:ascii="Arial" w:hAnsi="Arial"/>
-                <w:sz w:val="16"/>
-              </w:rPr>
-              <w:tab/>
-            </w:r>
-            <w:r>
-              <w:rPr>
-                <w:rFonts w:ascii="Arial" w:hAnsi="Arial"/>
-                <w:sz w:val="16"/>
-              </w:rPr>
-              <w:t xml:space="preserve">Huang </w:t>
-            </w:r>
-            <w:proofErr w:type="spellStart"/>
-            <w:r>
-              <w:rPr>
-                <w:rFonts w:ascii="Arial" w:hAnsi="Arial"/>
-                <w:sz w:val="16"/>
-              </w:rPr>
-              <w:t>Cun</w:t>
-            </w:r>
-            <w:proofErr w:type="spellEnd"/>
+            </w:r>
+            <w:r>
+              <w:rPr>
+                <w:rFonts w:ascii="Arial" w:hAnsi="Arial"/>
+                <w:sz w:val="16"/>
+              </w:rPr>
+              <w:t>_</w:t>
+            </w:r>
+            <w:r>
+              <w:rPr>
+                <w:rFonts w:ascii="Arial" w:hAnsi="Arial"/>
+                <w:sz w:val="16"/>
+              </w:rPr>
+              <w:t>19</w:t>
+            </w:r>
+            <w:r>
+              <w:rPr>
+                <w:rFonts w:ascii="Arial" w:hAnsi="Arial"/>
+                <w:sz w:val="16"/>
+              </w:rPr>
+              <w:t>___/__09__/_2015_</w:t>
+            </w:r>
+            <w:r>
+              <w:rPr>
+                <w:rFonts w:ascii="Arial" w:hAnsi="Arial"/>
+                <w:sz w:val="16"/>
+              </w:rPr>
+              <w:tab/>
+            </w:r>
+            <w:r>
+              <w:rPr>
+                <w:rFonts w:ascii="Arial" w:hAnsi="Arial"/>
+                <w:sz w:val="16"/>
+              </w:rPr>
+              <w:t>Yang Min</w:t>
+            </w:r>
           </w:p>
           <w:p>
             <w:pPr>
@@ -1902,31 +2004,42 @@
                 <w:sz w:val="16"/>
               </w:rPr>
               <w:tab/>
-              <w:t>______/______/______</w:t>
-            </w:r>
-            <w:r>
-              <w:rPr>
-                <w:rFonts w:ascii="Arial" w:hAnsi="Arial"/>
-                <w:sz w:val="16"/>
-              </w:rPr>
-              <w:tab/>
-            </w:r>
-            <w:r>
-              <w:rPr>
-                <w:rFonts w:ascii="Arial" w:hAnsi="Arial"/>
-                <w:sz w:val="16"/>
-              </w:rPr>
-              <w:t xml:space="preserve">Huang </w:t>
-            </w:r>
-            <w:proofErr w:type="spellStart"/>
-            <w:r>
-              <w:rPr>
-                <w:rFonts w:ascii="Arial" w:hAnsi="Arial"/>
-                <w:sz w:val="16"/>
-              </w:rPr>
-              <w:t>Cun</w:t>
-            </w:r>
-            <w:proofErr w:type="spellEnd"/>
+            </w:r>
+            <w:r>
+              <w:rPr>
+                <w:rFonts w:ascii="Arial" w:hAnsi="Arial"/>
+                <w:sz w:val="16"/>
+              </w:rPr>
+              <w:t>_</w:t>
+            </w:r>
+            <w:r>
+              <w:rPr>
+                <w:rFonts w:ascii="Arial" w:hAnsi="Arial"/>
+                <w:sz w:val="16"/>
+              </w:rPr>
+              <w:t>20</w:t>
+            </w:r>
+            <w:r>
+              <w:rPr>
+                <w:rFonts w:ascii="Arial" w:hAnsi="Arial"/>
+                <w:sz w:val="16"/>
+              </w:rPr>
+              <w:t>___/__09__/_2015_</w:t>
+            </w:r>
+            <w:r>
+              <w:rPr>
+                <w:rFonts w:ascii="Arial" w:hAnsi="Arial"/>
+                <w:sz w:val="16"/>
+              </w:rPr>
+              <w:tab/>
+            </w:r>
+            <w:r>
+              <w:rPr>
+                <w:rFonts w:ascii="Arial" w:hAnsi="Arial"/>
+                <w:sz w:val="16"/>
+              </w:rPr>
+              <w:t>Yang Min</w:t>
+            </w:r>
           </w:p>
           <w:p>
             <w:pPr>
@@ -1974,31 +2087,42 @@
                 <w:sz w:val="16"/>
               </w:rPr>
               <w:tab/>
-              <w:t>______/______/______</w:t>
-            </w:r>
-            <w:r>
-              <w:rPr>
-                <w:rFonts w:ascii="Arial" w:hAnsi="Arial"/>
-                <w:sz w:val="16"/>
-              </w:rPr>
-              <w:tab/>
-            </w:r>
-            <w:r>
-              <w:rPr>
-                <w:rFonts w:ascii="Arial" w:hAnsi="Arial"/>
-                <w:sz w:val="16"/>
-              </w:rPr>
-              <w:t xml:space="preserve">Huang </w:t>
-            </w:r>
-            <w:proofErr w:type="spellStart"/>
-            <w:r>
-              <w:rPr>
-                <w:rFonts w:ascii="Arial" w:hAnsi="Arial"/>
-                <w:sz w:val="16"/>
-              </w:rPr>
-              <w:t>Cun</w:t>
-            </w:r>
-            <w:proofErr w:type="spellEnd"/>
+            </w:r>
+            <w:r>
+              <w:rPr>
+                <w:rFonts w:ascii="Arial" w:hAnsi="Arial"/>
+                <w:sz w:val="16"/>
+              </w:rPr>
+              <w:t>_</w:t>
+            </w:r>
+            <w:r>
+              <w:rPr>
+                <w:rFonts w:ascii="Arial" w:hAnsi="Arial"/>
+                <w:sz w:val="16"/>
+              </w:rPr>
+              <w:t>20</w:t>
+            </w:r>
+            <w:r>
+              <w:rPr>
+                <w:rFonts w:ascii="Arial" w:hAnsi="Arial"/>
+                <w:sz w:val="16"/>
+              </w:rPr>
+              <w:t>___/__09__/_2015_</w:t>
+            </w:r>
+            <w:r>
+              <w:rPr>
+                <w:rFonts w:ascii="Arial" w:hAnsi="Arial"/>
+                <w:sz w:val="16"/>
+              </w:rPr>
+              <w:tab/>
+            </w:r>
+            <w:r>
+              <w:rPr>
+                <w:rFonts w:ascii="Arial" w:hAnsi="Arial"/>
+                <w:sz w:val="16"/>
+              </w:rPr>
+              <w:t>Yang Min</w:t>
+            </w:r>
           </w:p>
           <w:p>
             <w:pPr>
@@ -2650,39 +2774,67 @@
                 <w:sz w:val="16"/>
               </w:rPr>
               <w:tab/>
-              <w:t>__________</w:t>
-            </w:r>
-            <w:r>
-              <w:rPr>
-                <w:rFonts w:ascii="Arial" w:hAnsi="Arial"/>
-                <w:sz w:val="16"/>
-              </w:rPr>
-              <w:tab/>
-              <w:t>____/____/____</w:t>
-            </w:r>
-            <w:r>
-              <w:rPr>
-                <w:rFonts w:ascii="Arial" w:hAnsi="Arial"/>
-                <w:sz w:val="16"/>
-              </w:rPr>
-              <w:tab/>
-            </w:r>
-            <w:r>
-              <w:rPr>
-                <w:rFonts w:ascii="Arial" w:hAnsi="Arial"/>
-                <w:sz w:val="16"/>
-              </w:rPr>
-              <w:t xml:space="preserve">Huang </w:t>
-            </w:r>
-            <w:proofErr w:type="spellStart"/>
-            <w:r>
-              <w:rPr>
-                <w:rFonts w:ascii="Arial" w:hAnsi="Arial"/>
-                <w:sz w:val="16"/>
-              </w:rPr>
-              <w:t>Cun</w:t>
-            </w:r>
-            <w:proofErr w:type="spellEnd"/>
+              <w:t>__</w:t>
+            </w:r>
+            <w:r>
+              <w:rPr>
+                <w:rFonts w:ascii="Arial" w:hAnsi="Arial"/>
+                <w:sz w:val="16"/>
+              </w:rPr>
+              <w:t>4</w:t>
+            </w:r>
+            <w:r>
+              <w:rPr>
+                <w:rFonts w:ascii="Arial" w:hAnsi="Arial"/>
+                <w:sz w:val="16"/>
+              </w:rPr>
+              <w:t>_______</w:t>
+            </w:r>
+            <w:r>
+              <w:rPr>
+                <w:rFonts w:ascii="Arial" w:hAnsi="Arial"/>
+                <w:sz w:val="16"/>
+              </w:rPr>
+              <w:tab/>
+              <w:t>_20_/_09</w:t>
+            </w:r>
+            <w:r>
+              <w:rPr>
+                <w:rFonts w:ascii="Arial" w:hAnsi="Arial"/>
+                <w:sz w:val="16"/>
+              </w:rPr>
+              <w:t>_/</w:t>
+            </w:r>
+            <w:r>
+              <w:rPr>
+                <w:rFonts w:ascii="Arial" w:hAnsi="Arial"/>
+                <w:sz w:val="16"/>
+              </w:rPr>
+              <w:t>2015</w:t>
+            </w:r>
+            <w:bookmarkStart w:id="0" w:name="_GoBack"/>
+            <w:bookmarkEnd w:id="0"/>
+            <w:r>
+              <w:rPr>
+                <w:rFonts w:ascii="Arial" w:hAnsi="Arial"/>
+                <w:sz w:val="16"/>
+              </w:rPr>
+              <w:tab/>
+            </w:r>
+            <w:r>
+              <w:rPr>
+                <w:rFonts w:ascii="Arial" w:hAnsi="Arial"/>
+                <w:sz w:val="16"/>
+              </w:rPr>
+              <w:t>Yang Min</w:t>
+            </w:r>
+            <w:r>
+              <w:rPr>
+                <w:rFonts w:ascii="Arial" w:hAnsi="Arial"/>
+                <w:sz w:val="16"/>
+              </w:rPr>
+              <w:t xml:space="preserve">   </w:t>
+            </w:r>
             <w:r>
               <w:rPr>
                 <w:rFonts w:ascii="Arial" w:hAnsi="Arial"/>
@@ -3422,7 +3574,7 @@
       <w:r>
         <w:rPr>
           <w:noProof/>
-          <w:lang w:val="en-SG" w:eastAsia="en-SG"/>
+          <w:lang w:val="en-SG" w:eastAsia="zh-CN"/>
         </w:rPr>
         <w:lastRenderedPageBreak/>
         <w:drawing>
@@ -3484,7 +3636,7 @@
       <w:r>
         <w:rPr>
           <w:noProof/>
-          <w:lang w:val="en-SG" w:eastAsia="en-SG"/>
+          <w:lang w:val="en-SG" w:eastAsia="zh-CN"/>
         </w:rPr>
         <w:drawing>
           <wp:inline distT="0" distB="0" distL="0" distR="0" wp14:anchorId="20963675" wp14:editId="3DB3E405">
@@ -3686,7 +3838,7 @@
         <w:sz w:val="20"/>
         <w:szCs w:val="20"/>
       </w:rPr>
-      <w:t>1</w:t>
+      <w:t>4</w:t>
     </w:r>
     <w:r>
       <w:rPr>
@@ -3702,7 +3854,7 @@
 
 <file path=word/numbering.xml><?xml version="1.0" encoding="utf-8"?>
 <w:numbering xmlns:wpc="http://schemas.microsoft.com/office/word/2010/wordprocessingCanvas" xmlns:mc="http://schemas.openxmlformats.org/markup-compatibility/2006" xmlns:o="urn:schemas-microsoft-com:office:office" xmlns:r="http://schemas.openxmlformats.org/officeDocument/2006/relationships" xmlns:m="http://schemas.openxmlformats.org/officeDocument/2006/math" xmlns:v="urn:schemas-microsoft-com:vml" xmlns:wp14="http://schemas.microsoft.com/office/word/2010/wordprocessingDrawing" xmlns:wp="http://schemas.openxmlformats.org/drawingml/2006/wordprocessingDrawing" xmlns:w10="urn:schemas-microsoft-com:office:word" xmlns:w="http://schemas.openxmlformats.org/wordprocessingml/2006/main" xmlns:w14="http://schemas.microsoft.com/office/word/2010/wordml" xmlns:w15="http://schemas.microsoft.com/office/word/2012/wordml" xmlns:wpg="http://schemas.microsoft.com/office/word/2010/wordprocessingGroup" xmlns:wpi="http://schemas.microsoft.com/office/word/2010/wordprocessingInk" xmlns:wne="http://schemas.microsoft.com/office/word/2006/wordml" xmlns:wps="http://schemas.microsoft.com/office/word/2010/wordprocessingShape" mc:Ignorable="w14 w15 wp14">
-  <w:abstractNum w:abstractNumId="0">
+  <w:abstractNum w:abstractNumId="0" w15:restartNumberingAfterBreak="0">
     <w:nsid w:val="FFFFFF89"/>
     <w:multiLevelType w:val="singleLevel"/>
     <w:tmpl w:val="6DE66872"/>
@@ -3723,7 +3875,7 @@
       </w:rPr>
     </w:lvl>
   </w:abstractNum>
-  <w:abstractNum w:abstractNumId="1">
+  <w:abstractNum w:abstractNumId="1" w15:restartNumberingAfterBreak="0">
     <w:nsid w:val="40164F7A"/>
     <w:multiLevelType w:val="hybridMultilevel"/>
     <w:tmpl w:val="24D8BDF4"/>
@@ -3868,7 +4020,7 @@
       </w:rPr>
     </w:lvl>
   </w:abstractNum>
-  <w:abstractNum w:abstractNumId="2">
+  <w:abstractNum w:abstractNumId="2" w15:restartNumberingAfterBreak="0">
     <w:nsid w:val="4B88644C"/>
     <w:multiLevelType w:val="hybridMultilevel"/>
     <w:tmpl w:val="19C85404"/>
@@ -4008,7 +4160,7 @@
       </w:rPr>
     </w:lvl>
   </w:abstractNum>
-  <w:abstractNum w:abstractNumId="3">
+  <w:abstractNum w:abstractNumId="3" w15:restartNumberingAfterBreak="0">
     <w:nsid w:val="5F8531A9"/>
     <w:multiLevelType w:val="hybridMultilevel"/>
     <w:tmpl w:val="2D347D8A"/>
@@ -5377,9 +5529,12 @@
 </file>
 
 <file path=customXml/item1.xml><?xml version="1.0" encoding="utf-8"?>
-<p:properties xmlns:p="http://schemas.microsoft.com/office/2006/metadata/properties" xmlns:xsi="http://www.w3.org/2001/XMLSchema-instance">
-  <documentManagement/>
-</p:properties>
+<?mso-contentType ?>
+<FormTemplates xmlns="http://schemas.microsoft.com/sharepoint/v3/contenttype/forms">
+  <Display>DocumentLibraryForm</Display>
+  <Edit>DocumentLibraryForm</Edit>
+  <New>DocumentLibraryForm</New>
+</FormTemplates>
 </file>
 
 <file path=customXml/item2.xml><?xml version="1.0" encoding="utf-8"?>
@@ -5497,18 +5652,15 @@
 </file>
 
 <file path=customXml/item3.xml><?xml version="1.0" encoding="utf-8"?>
-<?mso-contentType ?>
-<FormTemplates xmlns="http://schemas.microsoft.com/sharepoint/v3/contenttype/forms">
-  <Display>DocumentLibraryForm</Display>
-  <Edit>DocumentLibraryForm</Edit>
-  <New>DocumentLibraryForm</New>
-</FormTemplates>
+<p:properties xmlns:p="http://schemas.microsoft.com/office/2006/metadata/properties" xmlns:xsi="http://www.w3.org/2001/XMLSchema-instance">
+  <documentManagement/>
+</p:properties>
 </file>
 
 <file path=customXml/itemProps1.xml><?xml version="1.0" encoding="utf-8"?>
-<ds:datastoreItem xmlns:ds="http://schemas.openxmlformats.org/officeDocument/2006/customXml" ds:itemID="{36C5C7FD-4599-479B-852D-67A674531B3C}">
+<ds:datastoreItem xmlns:ds="http://schemas.openxmlformats.org/officeDocument/2006/customXml" ds:itemID="{5A573DD6-3414-4E58-8B90-51700EE991F2}">
   <ds:schemaRefs>
-    <ds:schemaRef ds:uri="http://schemas.microsoft.com/office/2006/metadata/properties"/>
+    <ds:schemaRef ds:uri="http://schemas.microsoft.com/sharepoint/v3/contenttype/forms"/>
   </ds:schemaRefs>
 </ds:datastoreItem>
 </file>
@@ -5530,9 +5682,9 @@
 </file>
 
 <file path=customXml/itemProps3.xml><?xml version="1.0" encoding="utf-8"?>
-<ds:datastoreItem xmlns:ds="http://schemas.openxmlformats.org/officeDocument/2006/customXml" ds:itemID="{5A573DD6-3414-4E58-8B90-51700EE991F2}">
+<ds:datastoreItem xmlns:ds="http://schemas.openxmlformats.org/officeDocument/2006/customXml" ds:itemID="{36C5C7FD-4599-479B-852D-67A674531B3C}">
   <ds:schemaRefs>
-    <ds:schemaRef ds:uri="http://schemas.microsoft.com/sharepoint/v3/contenttype/forms"/>
+    <ds:schemaRef ds:uri="http://schemas.microsoft.com/office/2006/metadata/properties"/>
   </ds:schemaRefs>
 </ds:datastoreItem>
 </file>
</xml_diff>

<commit_message>
Update Design Report and Actual Effort
</commit_message>
<xml_diff>
--- a/Change-Request/ChangeRequest_Ticket_1_Enhancement_v1.0.docx
+++ b/Change-Request/ChangeRequest_Ticket_1_Enhancement_v1.0.docx
@@ -9,7 +9,7 @@
     </w:p>
     <w:p>
       <w:pPr>
-        <w:pStyle w:val="Heading1"/>
+        <w:pStyle w:val="1"/>
         <w:spacing w:before="0" w:after="120"/>
         <w:jc w:val="center"/>
         <w:rPr>
@@ -1636,21 +1636,7 @@
                 <w:rFonts w:ascii="Arial" w:hAnsi="Arial"/>
                 <w:sz w:val="16"/>
               </w:rPr>
-              <w:t>_</w:t>
-            </w:r>
-            <w:r>
-              <w:rPr>
-                <w:rFonts w:ascii="Arial" w:hAnsi="Arial"/>
-                <w:sz w:val="16"/>
-              </w:rPr>
-              <w:t>17</w:t>
-            </w:r>
-            <w:r>
-              <w:rPr>
-                <w:rFonts w:ascii="Arial" w:hAnsi="Arial"/>
-                <w:sz w:val="16"/>
-              </w:rPr>
-              <w:t>___/__09__/_2015_</w:t>
+              <w:t>_17___/__09__/_2015_</w:t>
             </w:r>
             <w:r>
               <w:rPr>
@@ -1741,21 +1727,7 @@
                 <w:rFonts w:ascii="Arial" w:hAnsi="Arial"/>
                 <w:sz w:val="16"/>
               </w:rPr>
-              <w:t>_</w:t>
-            </w:r>
-            <w:r>
-              <w:rPr>
-                <w:rFonts w:ascii="Arial" w:hAnsi="Arial"/>
-                <w:sz w:val="16"/>
-              </w:rPr>
-              <w:t>18</w:t>
-            </w:r>
-            <w:r>
-              <w:rPr>
-                <w:rFonts w:ascii="Arial" w:hAnsi="Arial"/>
-                <w:sz w:val="16"/>
-              </w:rPr>
-              <w:t>___/__09__/_2015_</w:t>
+              <w:t>_18___/__09__/_2015_</w:t>
             </w:r>
             <w:r>
               <w:rPr>
@@ -1844,21 +1816,7 @@
                 <w:rFonts w:ascii="Arial" w:hAnsi="Arial"/>
                 <w:sz w:val="16"/>
               </w:rPr>
-              <w:t>_</w:t>
-            </w:r>
-            <w:r>
-              <w:rPr>
-                <w:rFonts w:ascii="Arial" w:hAnsi="Arial"/>
-                <w:sz w:val="16"/>
-              </w:rPr>
-              <w:t>18</w:t>
-            </w:r>
-            <w:r>
-              <w:rPr>
-                <w:rFonts w:ascii="Arial" w:hAnsi="Arial"/>
-                <w:sz w:val="16"/>
-              </w:rPr>
-              <w:t>___/__09__/_2015_</w:t>
+              <w:t>_18___/__09__/_2015_</w:t>
             </w:r>
             <w:r>
               <w:rPr>
@@ -1919,21 +1877,7 @@
                 <w:rFonts w:ascii="Arial" w:hAnsi="Arial"/>
                 <w:sz w:val="16"/>
               </w:rPr>
-              <w:t>_</w:t>
-            </w:r>
-            <w:r>
-              <w:rPr>
-                <w:rFonts w:ascii="Arial" w:hAnsi="Arial"/>
-                <w:sz w:val="16"/>
-              </w:rPr>
-              <w:t>19</w:t>
-            </w:r>
-            <w:r>
-              <w:rPr>
-                <w:rFonts w:ascii="Arial" w:hAnsi="Arial"/>
-                <w:sz w:val="16"/>
-              </w:rPr>
-              <w:t>___/__09__/_2015_</w:t>
+              <w:t>_19___/__09__/_2015_</w:t>
             </w:r>
             <w:r>
               <w:rPr>
@@ -2010,21 +1954,7 @@
                 <w:rFonts w:ascii="Arial" w:hAnsi="Arial"/>
                 <w:sz w:val="16"/>
               </w:rPr>
-              <w:t>_</w:t>
-            </w:r>
-            <w:r>
-              <w:rPr>
-                <w:rFonts w:ascii="Arial" w:hAnsi="Arial"/>
-                <w:sz w:val="16"/>
-              </w:rPr>
-              <w:t>20</w:t>
-            </w:r>
-            <w:r>
-              <w:rPr>
-                <w:rFonts w:ascii="Arial" w:hAnsi="Arial"/>
-                <w:sz w:val="16"/>
-              </w:rPr>
-              <w:t>___/__09__/_2015_</w:t>
+              <w:t>_20___/__09__/_2015_</w:t>
             </w:r>
             <w:r>
               <w:rPr>
@@ -2093,21 +2023,7 @@
                 <w:rFonts w:ascii="Arial" w:hAnsi="Arial"/>
                 <w:sz w:val="16"/>
               </w:rPr>
-              <w:t>_</w:t>
-            </w:r>
-            <w:r>
-              <w:rPr>
-                <w:rFonts w:ascii="Arial" w:hAnsi="Arial"/>
-                <w:sz w:val="16"/>
-              </w:rPr>
-              <w:t>20</w:t>
-            </w:r>
-            <w:r>
-              <w:rPr>
-                <w:rFonts w:ascii="Arial" w:hAnsi="Arial"/>
-                <w:sz w:val="16"/>
-              </w:rPr>
-              <w:t>___/__09__/_2015_</w:t>
+              <w:t>_20___/__09__/_2015_</w:t>
             </w:r>
             <w:r>
               <w:rPr>
@@ -2703,8 +2619,17 @@
                 <w:sz w:val="16"/>
               </w:rPr>
               <w:tab/>
-              <w:t>__________</w:t>
-            </w:r>
+              <w:t>___</w:t>
+            </w:r>
+            <w:r>
+              <w:rPr>
+                <w:rFonts w:ascii="Arial" w:hAnsi="Arial"/>
+                <w:sz w:val="16"/>
+              </w:rPr>
+              <w:t>2______</w:t>
+            </w:r>
+            <w:bookmarkStart w:id="0" w:name="_GoBack"/>
+            <w:bookmarkEnd w:id="0"/>
             <w:r>
               <w:rPr>
                 <w:rFonts w:ascii="Arial" w:hAnsi="Arial"/>
@@ -2812,28 +2737,19 @@
               </w:rPr>
               <w:t>2015</w:t>
             </w:r>
-            <w:bookmarkStart w:id="0" w:name="_GoBack"/>
-            <w:bookmarkEnd w:id="0"/>
-            <w:r>
-              <w:rPr>
-                <w:rFonts w:ascii="Arial" w:hAnsi="Arial"/>
-                <w:sz w:val="16"/>
-              </w:rPr>
-              <w:tab/>
-            </w:r>
-            <w:r>
-              <w:rPr>
-                <w:rFonts w:ascii="Arial" w:hAnsi="Arial"/>
-                <w:sz w:val="16"/>
-              </w:rPr>
-              <w:t>Yang Min</w:t>
-            </w:r>
-            <w:r>
-              <w:rPr>
-                <w:rFonts w:ascii="Arial" w:hAnsi="Arial"/>
-                <w:sz w:val="16"/>
-              </w:rPr>
-              <w:t xml:space="preserve">   </w:t>
+            <w:r>
+              <w:rPr>
+                <w:rFonts w:ascii="Arial" w:hAnsi="Arial"/>
+                <w:sz w:val="16"/>
+              </w:rPr>
+              <w:tab/>
+            </w:r>
+            <w:r>
+              <w:rPr>
+                <w:rFonts w:ascii="Arial" w:hAnsi="Arial"/>
+                <w:sz w:val="16"/>
+              </w:rPr>
+              <w:t xml:space="preserve">Yang Min   </w:t>
             </w:r>
             <w:r>
               <w:rPr>
@@ -2911,23 +2827,7 @@
                 <w:rFonts w:ascii="Arial" w:hAnsi="Arial"/>
                 <w:sz w:val="16"/>
               </w:rPr>
-              <w:t xml:space="preserve">Liu </w:t>
-            </w:r>
-            <w:proofErr w:type="spellStart"/>
-            <w:r>
-              <w:rPr>
-                <w:rFonts w:ascii="Arial" w:hAnsi="Arial"/>
-                <w:sz w:val="16"/>
-              </w:rPr>
-              <w:t>Hebian</w:t>
-            </w:r>
-            <w:proofErr w:type="spellEnd"/>
-            <w:r>
-              <w:rPr>
-                <w:rFonts w:ascii="Arial" w:hAnsi="Arial"/>
-                <w:sz w:val="16"/>
-              </w:rPr>
-              <w:t xml:space="preserve">   </w:t>
+              <w:t xml:space="preserve">Liu Hebian   </w:t>
             </w:r>
             <w:r>
               <w:rPr>
@@ -3708,7 +3608,7 @@
 <w:ftr xmlns:wpc="http://schemas.microsoft.com/office/word/2010/wordprocessingCanvas" xmlns:mc="http://schemas.openxmlformats.org/markup-compatibility/2006" xmlns:o="urn:schemas-microsoft-com:office:office" xmlns:r="http://schemas.openxmlformats.org/officeDocument/2006/relationships" xmlns:m="http://schemas.openxmlformats.org/officeDocument/2006/math" xmlns:v="urn:schemas-microsoft-com:vml" xmlns:wp14="http://schemas.microsoft.com/office/word/2010/wordprocessingDrawing" xmlns:wp="http://schemas.openxmlformats.org/drawingml/2006/wordprocessingDrawing" xmlns:w10="urn:schemas-microsoft-com:office:word" xmlns:w="http://schemas.openxmlformats.org/wordprocessingml/2006/main" xmlns:w14="http://schemas.microsoft.com/office/word/2010/wordml" xmlns:w15="http://schemas.microsoft.com/office/word/2012/wordml" xmlns:wpg="http://schemas.microsoft.com/office/word/2010/wordprocessingGroup" xmlns:wpi="http://schemas.microsoft.com/office/word/2010/wordprocessingInk" xmlns:wne="http://schemas.microsoft.com/office/word/2006/wordml" xmlns:wps="http://schemas.microsoft.com/office/word/2010/wordprocessingShape" mc:Ignorable="w14 w15 wp14">
   <w:p>
     <w:pPr>
-      <w:pStyle w:val="Footer"/>
+      <w:pStyle w:val="a6"/>
       <w:pBdr>
         <w:top w:val="single" w:sz="12" w:space="1" w:color="auto"/>
       </w:pBdr>
@@ -3793,7 +3693,7 @@
 <w:hdr xmlns:wpc="http://schemas.microsoft.com/office/word/2010/wordprocessingCanvas" xmlns:mc="http://schemas.openxmlformats.org/markup-compatibility/2006" xmlns:o="urn:schemas-microsoft-com:office:office" xmlns:r="http://schemas.openxmlformats.org/officeDocument/2006/relationships" xmlns:m="http://schemas.openxmlformats.org/officeDocument/2006/math" xmlns:v="urn:schemas-microsoft-com:vml" xmlns:wp14="http://schemas.microsoft.com/office/word/2010/wordprocessingDrawing" xmlns:wp="http://schemas.openxmlformats.org/drawingml/2006/wordprocessingDrawing" xmlns:w10="urn:schemas-microsoft-com:office:word" xmlns:w="http://schemas.openxmlformats.org/wordprocessingml/2006/main" xmlns:w14="http://schemas.microsoft.com/office/word/2010/wordml" xmlns:w15="http://schemas.microsoft.com/office/word/2012/wordml" xmlns:wpg="http://schemas.microsoft.com/office/word/2010/wordprocessingGroup" xmlns:wpi="http://schemas.microsoft.com/office/word/2010/wordprocessingInk" xmlns:wne="http://schemas.microsoft.com/office/word/2006/wordml" xmlns:wps="http://schemas.microsoft.com/office/word/2010/wordprocessingShape" mc:Ignorable="w14 w15 wp14">
   <w:p>
     <w:pPr>
-      <w:pStyle w:val="Header"/>
+      <w:pStyle w:val="a5"/>
       <w:jc w:val="right"/>
       <w:rPr>
         <w:sz w:val="20"/>
@@ -3809,7 +3709,7 @@
     </w:r>
     <w:r>
       <w:rPr>
-        <w:rStyle w:val="PageNumber"/>
+        <w:rStyle w:val="a9"/>
         <w:sz w:val="20"/>
         <w:szCs w:val="20"/>
       </w:rPr>
@@ -3817,7 +3717,7 @@
     </w:r>
     <w:r>
       <w:rPr>
-        <w:rStyle w:val="PageNumber"/>
+        <w:rStyle w:val="a9"/>
         <w:sz w:val="20"/>
         <w:szCs w:val="20"/>
       </w:rPr>
@@ -3825,7 +3725,7 @@
     </w:r>
     <w:r>
       <w:rPr>
-        <w:rStyle w:val="PageNumber"/>
+        <w:rStyle w:val="a9"/>
         <w:sz w:val="20"/>
         <w:szCs w:val="20"/>
       </w:rPr>
@@ -3833,16 +3733,16 @@
     </w:r>
     <w:r>
       <w:rPr>
-        <w:rStyle w:val="PageNumber"/>
+        <w:rStyle w:val="a9"/>
         <w:noProof/>
         <w:sz w:val="20"/>
         <w:szCs w:val="20"/>
       </w:rPr>
-      <w:t>4</w:t>
+      <w:t>2</w:t>
     </w:r>
     <w:r>
       <w:rPr>
-        <w:rStyle w:val="PageNumber"/>
+        <w:rStyle w:val="a9"/>
         <w:sz w:val="20"/>
         <w:szCs w:val="20"/>
       </w:rPr>
@@ -3861,7 +3761,7 @@
     <w:lvl w:ilvl="0">
       <w:start w:val="1"/>
       <w:numFmt w:val="bullet"/>
-      <w:pStyle w:val="ListBullet"/>
+      <w:pStyle w:val="a"/>
       <w:lvlText w:val=""/>
       <w:lvlJc w:val="left"/>
       <w:pPr>
@@ -4666,7 +4566,7 @@
     <w:lsdException w:name="List Table 6 Colorful Accent 6" w:uiPriority="51"/>
     <w:lsdException w:name="List Table 7 Colorful Accent 6" w:uiPriority="52"/>
   </w:latentStyles>
-  <w:style w:type="paragraph" w:default="1" w:styleId="Normal">
+  <w:style w:type="paragraph" w:default="1" w:styleId="a0">
     <w:name w:val="Normal"/>
     <w:qFormat/>
     <w:rsid w:val="00EB0B8A"/>
@@ -4677,10 +4577,10 @@
       <w:lang w:val="en-US" w:eastAsia="ja-JP"/>
     </w:rPr>
   </w:style>
-  <w:style w:type="paragraph" w:styleId="Heading1">
+  <w:style w:type="paragraph" w:styleId="1">
     <w:name w:val="heading 1"/>
-    <w:basedOn w:val="Normal"/>
-    <w:next w:val="Normal"/>
+    <w:basedOn w:val="a0"/>
+    <w:next w:val="a0"/>
     <w:qFormat/>
     <w:rsid w:val="00EB0B8A"/>
     <w:pPr>
@@ -4697,10 +4597,10 @@
       <w:szCs w:val="28"/>
     </w:rPr>
   </w:style>
-  <w:style w:type="paragraph" w:styleId="Heading2">
+  <w:style w:type="paragraph" w:styleId="2">
     <w:name w:val="heading 2"/>
-    <w:basedOn w:val="Normal"/>
-    <w:next w:val="Normal"/>
+    <w:basedOn w:val="a0"/>
+    <w:next w:val="a0"/>
     <w:qFormat/>
     <w:rsid w:val="00EB0B8A"/>
     <w:pPr>
@@ -4718,10 +4618,10 @@
       <w:szCs w:val="28"/>
     </w:rPr>
   </w:style>
-  <w:style w:type="paragraph" w:styleId="Heading3">
+  <w:style w:type="paragraph" w:styleId="3">
     <w:name w:val="heading 3"/>
-    <w:basedOn w:val="Normal"/>
-    <w:next w:val="Normal"/>
+    <w:basedOn w:val="a0"/>
+    <w:next w:val="a0"/>
     <w:qFormat/>
     <w:rsid w:val="00EB0B8A"/>
     <w:pPr>
@@ -4737,13 +4637,13 @@
       <w:szCs w:val="26"/>
     </w:rPr>
   </w:style>
-  <w:style w:type="character" w:default="1" w:styleId="DefaultParagraphFont">
+  <w:style w:type="character" w:default="1" w:styleId="a1">
     <w:name w:val="Default Paragraph Font"/>
     <w:uiPriority w:val="1"/>
     <w:semiHidden/>
     <w:unhideWhenUsed/>
   </w:style>
-  <w:style w:type="table" w:default="1" w:styleId="TableNormal">
+  <w:style w:type="table" w:default="1" w:styleId="a2">
     <w:name w:val="Normal Table"/>
     <w:uiPriority w:val="99"/>
     <w:semiHidden/>
@@ -4758,7 +4658,7 @@
       </w:tblCellMar>
     </w:tblPr>
   </w:style>
-  <w:style w:type="numbering" w:default="1" w:styleId="NoList">
+  <w:style w:type="numbering" w:default="1" w:styleId="a3">
     <w:name w:val="No List"/>
     <w:uiPriority w:val="99"/>
     <w:semiHidden/>
@@ -4766,7 +4666,7 @@
   </w:style>
   <w:style w:type="paragraph" w:customStyle="1" w:styleId="articlepara">
     <w:name w:val="articlepara"/>
-    <w:basedOn w:val="BodyText"/>
+    <w:basedOn w:val="a4"/>
     <w:rsid w:val="00EB0B8A"/>
     <w:pPr>
       <w:spacing w:before="120" w:after="0"/>
@@ -4780,7 +4680,7 @@
   </w:style>
   <w:style w:type="paragraph" w:customStyle="1" w:styleId="Captionfigure">
     <w:name w:val="Caption figure"/>
-    <w:basedOn w:val="Normal"/>
+    <w:basedOn w:val="a0"/>
     <w:rsid w:val="00EB0B8A"/>
     <w:pPr>
       <w:spacing w:before="240" w:after="120"/>
@@ -4792,10 +4692,10 @@
       <w:bCs/>
     </w:rPr>
   </w:style>
-  <w:style w:type="paragraph" w:styleId="Header">
+  <w:style w:type="paragraph" w:styleId="a5">
     <w:name w:val="header"/>
     <w:aliases w:val="Even"/>
-    <w:basedOn w:val="Normal"/>
+    <w:basedOn w:val="a0"/>
     <w:rsid w:val="00EB0B8A"/>
     <w:pPr>
       <w:tabs>
@@ -4810,9 +4710,9 @@
       <w:szCs w:val="22"/>
     </w:rPr>
   </w:style>
-  <w:style w:type="paragraph" w:styleId="Footer">
+  <w:style w:type="paragraph" w:styleId="a6">
     <w:name w:val="footer"/>
-    <w:basedOn w:val="Normal"/>
+    <w:basedOn w:val="a0"/>
     <w:rsid w:val="00EB0B8A"/>
     <w:pPr>
       <w:tabs>
@@ -4827,9 +4727,9 @@
       <w:szCs w:val="22"/>
     </w:rPr>
   </w:style>
-  <w:style w:type="paragraph" w:styleId="BodyText">
+  <w:style w:type="paragraph" w:styleId="a4">
     <w:name w:val="Body Text"/>
-    <w:basedOn w:val="Normal"/>
+    <w:basedOn w:val="a0"/>
     <w:rsid w:val="00EB0B8A"/>
     <w:pPr>
       <w:spacing w:after="120"/>
@@ -4854,7 +4754,7 @@
   </w:style>
   <w:style w:type="character" w:customStyle="1" w:styleId="BodyTextChar">
     <w:name w:val="Body Text Char"/>
-    <w:basedOn w:val="DefaultParagraphFont"/>
+    <w:basedOn w:val="a1"/>
     <w:rsid w:val="00EB0B8A"/>
     <w:rPr>
       <w:rFonts w:ascii="Times" w:eastAsia="Times New Roman" w:hAnsi="Times" w:cs="Times"/>
@@ -4900,7 +4800,7 @@
   </w:style>
   <w:style w:type="paragraph" w:customStyle="1" w:styleId="ProjConnfooter">
     <w:name w:val="ProjConn footer"/>
-    <w:basedOn w:val="Footer"/>
+    <w:basedOn w:val="a6"/>
     <w:rsid w:val="00EB0B8A"/>
     <w:pPr>
       <w:tabs>
@@ -4914,19 +4814,19 @@
       <w:szCs w:val="18"/>
     </w:rPr>
   </w:style>
-  <w:style w:type="character" w:styleId="Hyperlink">
+  <w:style w:type="character" w:styleId="a7">
     <w:name w:val="Hyperlink"/>
-    <w:basedOn w:val="DefaultParagraphFont"/>
+    <w:basedOn w:val="a1"/>
     <w:rsid w:val="00EB0B8A"/>
     <w:rPr>
       <w:color w:val="0000FF"/>
       <w:u w:val="single"/>
     </w:rPr>
   </w:style>
-  <w:style w:type="paragraph" w:styleId="BalloonText">
+  <w:style w:type="paragraph" w:styleId="a8">
     <w:name w:val="Balloon Text"/>
-    <w:basedOn w:val="Normal"/>
-    <w:link w:val="BalloonTextChar"/>
+    <w:basedOn w:val="a0"/>
+    <w:link w:val="Char"/>
     <w:rsid w:val="00F22DAC"/>
     <w:rPr>
       <w:rFonts w:ascii="Tahoma" w:hAnsi="Tahoma" w:cs="Tahoma"/>
@@ -4958,7 +4858,7 @@
   </w:style>
   <w:style w:type="paragraph" w:customStyle="1" w:styleId="CaptionfigureChar">
     <w:name w:val="Caption figure Char"/>
-    <w:basedOn w:val="Normal"/>
+    <w:basedOn w:val="a0"/>
     <w:rsid w:val="00EB0B8A"/>
     <w:pPr>
       <w:spacing w:before="240" w:after="120"/>
@@ -4971,7 +4871,7 @@
   </w:style>
   <w:style w:type="paragraph" w:customStyle="1" w:styleId="it">
     <w:name w:val="it"/>
-    <w:basedOn w:val="Normal"/>
+    <w:basedOn w:val="a0"/>
     <w:rsid w:val="00EB0B8A"/>
     <w:pPr>
       <w:spacing w:before="120"/>
@@ -4982,7 +4882,7 @@
   </w:style>
   <w:style w:type="character" w:customStyle="1" w:styleId="CaptionfigureCharChar">
     <w:name w:val="Caption figure Char Char"/>
-    <w:basedOn w:val="DefaultParagraphFont"/>
+    <w:basedOn w:val="a1"/>
     <w:rsid w:val="00EB0B8A"/>
     <w:rPr>
       <w:rFonts w:ascii="Times" w:eastAsia="Times New Roman" w:hAnsi="Times" w:cs="Times"/>
@@ -4993,14 +4893,14 @@
       <w:lang w:val="en-US" w:eastAsia="ja-JP"/>
     </w:rPr>
   </w:style>
-  <w:style w:type="character" w:styleId="PageNumber">
+  <w:style w:type="character" w:styleId="a9">
     <w:name w:val="page number"/>
-    <w:basedOn w:val="DefaultParagraphFont"/>
+    <w:basedOn w:val="a1"/>
     <w:rsid w:val="00EB0B8A"/>
   </w:style>
   <w:style w:type="paragraph" w:customStyle="1" w:styleId="Sprechblasentext">
     <w:name w:val="Sprechblasentext"/>
-    <w:basedOn w:val="Normal"/>
+    <w:basedOn w:val="a0"/>
     <w:semiHidden/>
     <w:rsid w:val="00EB0B8A"/>
     <w:rPr>
@@ -5010,9 +4910,9 @@
       <w:lang w:val="de-DE" w:eastAsia="de-CH"/>
     </w:rPr>
   </w:style>
-  <w:style w:type="paragraph" w:styleId="ListBullet">
+  <w:style w:type="paragraph" w:styleId="a">
     <w:name w:val="List Bullet"/>
-    <w:basedOn w:val="Normal"/>
+    <w:basedOn w:val="a0"/>
     <w:autoRedefine/>
     <w:rsid w:val="00EB0B8A"/>
     <w:pPr>
@@ -5049,9 +4949,9 @@
       <w:lang w:val="en-US" w:eastAsia="en-US"/>
     </w:rPr>
   </w:style>
-  <w:style w:type="paragraph" w:styleId="Title">
+  <w:style w:type="paragraph" w:styleId="aa">
     <w:name w:val="Title"/>
-    <w:basedOn w:val="Normal"/>
+    <w:basedOn w:val="a0"/>
     <w:qFormat/>
     <w:rsid w:val="00EB0B8A"/>
     <w:pPr>
@@ -5069,7 +4969,7 @@
   </w:style>
   <w:style w:type="paragraph" w:customStyle="1" w:styleId="PRTMTitle">
     <w:name w:val="PRTM Title"/>
-    <w:basedOn w:val="Normal"/>
+    <w:basedOn w:val="a0"/>
     <w:rsid w:val="00EB0B8A"/>
     <w:pPr>
       <w:tabs>
@@ -5088,7 +4988,7 @@
   </w:style>
   <w:style w:type="paragraph" w:customStyle="1" w:styleId="PRTMMemoHeadings">
     <w:name w:val="PRTM Memo Headings"/>
-    <w:basedOn w:val="Heading1"/>
+    <w:basedOn w:val="1"/>
     <w:rsid w:val="00EB0B8A"/>
     <w:pPr>
       <w:tabs>
@@ -5110,7 +5010,7 @@
   </w:style>
   <w:style w:type="character" w:customStyle="1" w:styleId="ProjConnheaderChar">
     <w:name w:val="ProjConn header Char"/>
-    <w:basedOn w:val="DefaultParagraphFont"/>
+    <w:basedOn w:val="a1"/>
     <w:rsid w:val="00EB0B8A"/>
     <w:rPr>
       <w:rFonts w:ascii="Arial" w:eastAsia="Times" w:hAnsi="Arial" w:cs="Arial"/>
@@ -5119,9 +5019,9 @@
       <w:lang w:val="en-US" w:eastAsia="ja-JP" w:bidi="ar-SA"/>
     </w:rPr>
   </w:style>
-  <w:style w:type="paragraph" w:styleId="NormalIndent">
+  <w:style w:type="paragraph" w:styleId="ab">
     <w:name w:val="Normal Indent"/>
-    <w:basedOn w:val="Normal"/>
+    <w:basedOn w:val="a0"/>
     <w:rsid w:val="00EB0B8A"/>
     <w:pPr>
       <w:spacing w:before="120"/>
@@ -5135,7 +5035,7 @@
   </w:style>
   <w:style w:type="paragraph" w:customStyle="1" w:styleId="NormalFSI">
     <w:name w:val="Normal FSI"/>
-    <w:basedOn w:val="Normal"/>
+    <w:basedOn w:val="a0"/>
     <w:rsid w:val="00EB0B8A"/>
     <w:pPr>
       <w:spacing w:before="240"/>
@@ -5195,7 +5095,7 @@
   </w:style>
   <w:style w:type="paragraph" w:customStyle="1" w:styleId="ProjConnTemplateHeader">
     <w:name w:val="ProjConn Template Header"/>
-    <w:basedOn w:val="Header"/>
+    <w:basedOn w:val="a5"/>
     <w:rsid w:val="00EB0B8A"/>
     <w:pPr>
       <w:pBdr>
@@ -5213,7 +5113,7 @@
   </w:style>
   <w:style w:type="paragraph" w:customStyle="1" w:styleId="ProjConnTemplateFooter">
     <w:name w:val="ProjConn Template Footer"/>
-    <w:basedOn w:val="Footer"/>
+    <w:basedOn w:val="a6"/>
     <w:rsid w:val="00EB0B8A"/>
     <w:pPr>
       <w:pBdr>
@@ -5230,10 +5130,10 @@
       <w:szCs w:val="18"/>
     </w:rPr>
   </w:style>
-  <w:style w:type="character" w:customStyle="1" w:styleId="BalloonTextChar">
-    <w:name w:val="Balloon Text Char"/>
-    <w:basedOn w:val="DefaultParagraphFont"/>
-    <w:link w:val="BalloonText"/>
+  <w:style w:type="character" w:customStyle="1" w:styleId="Char">
+    <w:name w:val="批注框文本 Char"/>
+    <w:basedOn w:val="a1"/>
+    <w:link w:val="a8"/>
     <w:rsid w:val="00F22DAC"/>
     <w:rPr>
       <w:rFonts w:ascii="Tahoma" w:hAnsi="Tahoma" w:cs="Tahoma"/>
@@ -5529,12 +5429,9 @@
 </file>
 
 <file path=customXml/item1.xml><?xml version="1.0" encoding="utf-8"?>
-<?mso-contentType ?>
-<FormTemplates xmlns="http://schemas.microsoft.com/sharepoint/v3/contenttype/forms">
-  <Display>DocumentLibraryForm</Display>
-  <Edit>DocumentLibraryForm</Edit>
-  <New>DocumentLibraryForm</New>
-</FormTemplates>
+<p:properties xmlns:p="http://schemas.microsoft.com/office/2006/metadata/properties" xmlns:xsi="http://www.w3.org/2001/XMLSchema-instance">
+  <documentManagement/>
+</p:properties>
 </file>
 
 <file path=customXml/item2.xml><?xml version="1.0" encoding="utf-8"?>
@@ -5652,15 +5549,18 @@
 </file>
 
 <file path=customXml/item3.xml><?xml version="1.0" encoding="utf-8"?>
-<p:properties xmlns:p="http://schemas.microsoft.com/office/2006/metadata/properties" xmlns:xsi="http://www.w3.org/2001/XMLSchema-instance">
-  <documentManagement/>
-</p:properties>
+<?mso-contentType ?>
+<FormTemplates xmlns="http://schemas.microsoft.com/sharepoint/v3/contenttype/forms">
+  <Display>DocumentLibraryForm</Display>
+  <Edit>DocumentLibraryForm</Edit>
+  <New>DocumentLibraryForm</New>
+</FormTemplates>
 </file>
 
 <file path=customXml/itemProps1.xml><?xml version="1.0" encoding="utf-8"?>
-<ds:datastoreItem xmlns:ds="http://schemas.openxmlformats.org/officeDocument/2006/customXml" ds:itemID="{5A573DD6-3414-4E58-8B90-51700EE991F2}">
+<ds:datastoreItem xmlns:ds="http://schemas.openxmlformats.org/officeDocument/2006/customXml" ds:itemID="{36C5C7FD-4599-479B-852D-67A674531B3C}">
   <ds:schemaRefs>
-    <ds:schemaRef ds:uri="http://schemas.microsoft.com/sharepoint/v3/contenttype/forms"/>
+    <ds:schemaRef ds:uri="http://schemas.microsoft.com/office/2006/metadata/properties"/>
   </ds:schemaRefs>
 </ds:datastoreItem>
 </file>
@@ -5682,9 +5582,9 @@
 </file>
 
 <file path=customXml/itemProps3.xml><?xml version="1.0" encoding="utf-8"?>
-<ds:datastoreItem xmlns:ds="http://schemas.openxmlformats.org/officeDocument/2006/customXml" ds:itemID="{36C5C7FD-4599-479B-852D-67A674531B3C}">
+<ds:datastoreItem xmlns:ds="http://schemas.openxmlformats.org/officeDocument/2006/customXml" ds:itemID="{5A573DD6-3414-4E58-8B90-51700EE991F2}">
   <ds:schemaRefs>
-    <ds:schemaRef ds:uri="http://schemas.microsoft.com/office/2006/metadata/properties"/>
+    <ds:schemaRef ds:uri="http://schemas.microsoft.com/sharepoint/v3/contenttype/forms"/>
   </ds:schemaRefs>
 </ds:datastoreItem>
 </file>
</xml_diff>